<commit_message>
include rest of text
</commit_message>
<xml_diff>
--- a/manuscript/manuscript-style-reference.docx
+++ b/manuscript/manuscript-style-reference.docx
@@ -64,15 +64,20 @@
       </w:r>
       <w:proofErr w:type="spellEnd"/>
       <w:r>
-        <w:t>, 2018)</w:t>
+        <w:t>, 201</w:t>
+      </w:r>
+      <w:bookmarkStart w:id="2" w:name="_GoBack"/>
+      <w:bookmarkEnd w:id="2"/>
+      <w:r>
+        <w:t>8)</w:t>
       </w:r>
     </w:p>
     <w:p>
       <w:pPr>
         <w:pStyle w:val="berschrift1"/>
       </w:pPr>
-      <w:bookmarkStart w:id="2" w:name="methode"/>
-      <w:bookmarkEnd w:id="2"/>
+      <w:bookmarkStart w:id="3" w:name="methode"/>
+      <w:bookmarkEnd w:id="3"/>
       <w:r>
         <w:t>Methode</w:t>
       </w:r>
@@ -81,8 +86,8 @@
       <w:pPr>
         <w:pStyle w:val="berschrift1"/>
       </w:pPr>
-      <w:bookmarkStart w:id="3" w:name="ergebnisse"/>
-      <w:bookmarkEnd w:id="3"/>
+      <w:bookmarkStart w:id="4" w:name="ergebnisse"/>
+      <w:bookmarkEnd w:id="4"/>
       <w:r>
         <w:t>Ergebnisse</w:t>
       </w:r>
@@ -91,8 +96,8 @@
       <w:pPr>
         <w:pStyle w:val="berschrift2"/>
       </w:pPr>
-      <w:bookmarkStart w:id="4" w:name="verbreitung-fragwurdiger-forschungsprakt"/>
-      <w:bookmarkEnd w:id="4"/>
+      <w:bookmarkStart w:id="5" w:name="verbreitung-fragwurdiger-forschungsprakt"/>
+      <w:bookmarkEnd w:id="5"/>
       <w:r>
         <w:t>Verbreitung fragwürdiger Forschungspraktiken</w:t>
       </w:r>
@@ -115,12 +120,13 @@
         <w:pStyle w:val="Textkrper"/>
       </w:pPr>
       <w:r>
-        <w:t>Aus den Angaben der Teilnehmenden ergab sich ein mittlerer Einsatz von 1.26 fragwürdigen Forschungspraktiken (SD = 1.40) pro Projekt. Wie in Abbildung 1 zu sehen ist, zeigten sich dabei Unterschiede zwischen den abgefragten Projekten. Besonders viele fragwürdige Praktiken scheinen demnach mit durchschn</w:t>
-      </w:r>
-      <w:bookmarkStart w:id="5" w:name="_GoBack"/>
-      <w:bookmarkEnd w:id="5"/>
-      <w:r>
-        <w:t xml:space="preserve">ittlich 1.42 Praktiken pro Projekt im </w:t>
+        <w:t xml:space="preserve">Aus den Angaben der Teilnehmenden ergab sich ein mittlerer Einsatz von 1.26 fragwürdigen Forschungspraktiken (SD = 1.40) pro Projekt. Wie in Abbildung 1 zu sehen ist, zeigten sich dabei Unterschiede zwischen den abgefragten Projekten. Besonders viele </w:t>
+      </w:r>
+      <w:r>
+        <w:t>fragwürdige</w:t>
+      </w:r>
+      <w:r>
+        <w:t xml:space="preserve"> Praktiken scheinen demnach mit durchschnittlich 1.42 Praktiken pro Projekt im </w:t>
       </w:r>
       <w:proofErr w:type="spellStart"/>
       <w:r>
@@ -128,11 +134,11 @@
       </w:r>
       <w:proofErr w:type="spellEnd"/>
       <w:r>
-        <w:t xml:space="preserve"> verwendet zu werden, während Masterarbeiten mit durchschnittlich 0.5 verwendeten fragwürdigen Praktiken den niedrigsten Wert aufweisen. Betrachtet man die Projekte, die sich eindeutig nach Studienfortschritt ordnen </w:t>
+        <w:t xml:space="preserve"> verwendet zu werden, während Masterarbeiten mit durchschnittlich 0.5 verwendeten fragwürdigen Praktiken den niedrigsten Wert aufweisen. Betrachtet man die Projekte, die sich eindeutig nach </w:t>
       </w:r>
       <w:r>
         <w:lastRenderedPageBreak/>
-        <w:t xml:space="preserve">lassen, also </w:t>
+        <w:t xml:space="preserve">Studienfortschritt ordnen lassen, also </w:t>
       </w:r>
       <w:proofErr w:type="spellStart"/>
       <w:r>
@@ -267,11 +273,11 @@
         <w:t>mindestens einmal</w:t>
       </w:r>
       <w:r>
-        <w:t xml:space="preserve"> verwendet haben, sondern der Anteil der pro Forschungspraktik betroffenen Projekte. Diese Berechnung erlaubt eine detailliertere Betrachtung, da Informationen über alle 2623 im Datensatz enthaltenen Projekte dargestellt werden, anstelle sich auf einen (ungenaueren) Datenpunkt pro Teilnehmer*in </w:t>
+        <w:t xml:space="preserve"> verwendet haben, sondern der Anteil der pro Forschungspraktik betroffenen Projekte. Diese Berechnung erlaubt eine detailliertere Betrachtung, da Informationen über alle 2623 im Datensatz </w:t>
       </w:r>
       <w:r>
         <w:lastRenderedPageBreak/>
-        <w:t xml:space="preserve">zu beschränken. Aus diesem Grund weichen wir hier von unserer Registrierung ab, die eine Darstellung analog zu John et al. (2012) vorsah. Diese Darstellung kann unter </w:t>
+        <w:t xml:space="preserve">enthaltenen Projekte dargestellt werden, anstelle sich auf einen (ungenaueren) Datenpunkt pro Teilnehmer*in zu beschränken. Aus diesem Grund weichen wir hier von unserer Registrierung ab, die eine Darstellung analog zu John et al. (2012) vorsah. Diese Darstellung kann unter </w:t>
       </w:r>
       <w:r>
         <w:rPr>
@@ -1486,10 +1492,12 @@
       </w:hyperlink>
     </w:p>
     <w:sectPr>
-      <w:footerReference w:type="even" r:id="rId13"/>
-      <w:footerReference w:type="default" r:id="rId14"/>
+      <w:headerReference w:type="default" r:id="rId13"/>
+      <w:footerReference w:type="even" r:id="rId14"/>
+      <w:footerReference w:type="default" r:id="rId15"/>
       <w:pgSz w:w="12240" w:h="15840"/>
       <w:pgMar w:top="1417" w:right="1417" w:bottom="1134" w:left="1417" w:header="720" w:footer="720" w:gutter="0"/>
+      <w:lnNumType w:countBy="1" w:restart="continuous"/>
       <w:cols w:space="720"/>
       <w:docGrid w:linePitch="326"/>
     </w:sectPr>
@@ -1730,6 +1738,19 @@
 </w:footnotes>
 </file>
 
+<file path=word/header1.xml><?xml version="1.0" encoding="utf-8"?>
+<w:hdr xmlns:wpc="http://schemas.microsoft.com/office/word/2010/wordprocessingCanvas" xmlns:cx="http://schemas.microsoft.com/office/drawing/2014/chartex" xmlns:cx1="http://schemas.microsoft.com/office/drawing/2015/9/8/chartex" xmlns:cx2="http://schemas.microsoft.com/office/drawing/2015/10/21/chartex" xmlns:cx3="http://schemas.microsoft.com/office/drawing/2016/5/9/chartex" xmlns:cx4="http://schemas.microsoft.com/office/drawing/2016/5/10/chartex" xmlns:cx5="http://schemas.microsoft.com/office/drawing/2016/5/11/chartex" xmlns:cx6="http://schemas.microsoft.com/office/drawing/2016/5/12/chartex" xmlns:cx7="http://schemas.microsoft.com/office/drawing/2016/5/13/chartex" xmlns:cx8="http://schemas.microsoft.com/office/drawing/2016/5/14/chartex" xmlns:mc="http://schemas.openxmlformats.org/markup-compatibility/2006" xmlns:aink="http://schemas.microsoft.com/office/drawing/2016/ink" xmlns:am3d="http://schemas.microsoft.com/office/drawing/2017/model3d" xmlns:o="urn:schemas-microsoft-com:office:office" xmlns:r="http://schemas.openxmlformats.org/officeDocument/2006/relationships" xmlns:m="http://schemas.openxmlformats.org/officeDocument/2006/math" xmlns:v="urn:schemas-microsoft-com:vml" xmlns:wp14="http://schemas.microsoft.com/office/word/2010/wordprocessingDrawing" xmlns:wp="http://schemas.openxmlformats.org/drawingml/2006/wordprocessingDrawing" xmlns:w10="urn:schemas-microsoft-com:office:word" xmlns:w="http://schemas.openxmlformats.org/wordprocessingml/2006/main" xmlns:w14="http://schemas.microsoft.com/office/word/2010/wordml" xmlns:w15="http://schemas.microsoft.com/office/word/2012/wordml" xmlns:w16cid="http://schemas.microsoft.com/office/word/2016/wordml/cid" xmlns:w16se="http://schemas.microsoft.com/office/word/2015/wordml/symex" xmlns:wpg="http://schemas.microsoft.com/office/word/2010/wordprocessingGroup" xmlns:wpi="http://schemas.microsoft.com/office/word/2010/wordprocessingInk" xmlns:wne="http://schemas.microsoft.com/office/word/2006/wordml" xmlns:wps="http://schemas.microsoft.com/office/word/2010/wordprocessingShape" mc:Ignorable="w14 w15 w16se w16cid wp14">
+  <w:p>
+    <w:pPr>
+      <w:pStyle w:val="Kopfzeile"/>
+    </w:pPr>
+    <w:r>
+      <w:t>Replikationskrise &amp; Open Science: Die Studierenden</w:t>
+    </w:r>
+  </w:p>
+</w:hdr>
+</file>
+
 <file path=word/numbering.xml><?xml version="1.0" encoding="utf-8"?>
 <w:numbering xmlns:wpc="http://schemas.microsoft.com/office/word/2010/wordprocessingCanvas" xmlns:cx="http://schemas.microsoft.com/office/drawing/2014/chartex" xmlns:cx1="http://schemas.microsoft.com/office/drawing/2015/9/8/chartex" xmlns:cx2="http://schemas.microsoft.com/office/drawing/2015/10/21/chartex" xmlns:cx3="http://schemas.microsoft.com/office/drawing/2016/5/9/chartex" xmlns:cx4="http://schemas.microsoft.com/office/drawing/2016/5/10/chartex" xmlns:cx5="http://schemas.microsoft.com/office/drawing/2016/5/11/chartex" xmlns:cx6="http://schemas.microsoft.com/office/drawing/2016/5/12/chartex" xmlns:cx7="http://schemas.microsoft.com/office/drawing/2016/5/13/chartex" xmlns:cx8="http://schemas.microsoft.com/office/drawing/2016/5/14/chartex" xmlns:mc="http://schemas.openxmlformats.org/markup-compatibility/2006" xmlns:aink="http://schemas.microsoft.com/office/drawing/2016/ink" xmlns:am3d="http://schemas.microsoft.com/office/drawing/2017/model3d" xmlns:o="urn:schemas-microsoft-com:office:office" xmlns:r="http://schemas.openxmlformats.org/officeDocument/2006/relationships" xmlns:m="http://schemas.openxmlformats.org/officeDocument/2006/math" xmlns:v="urn:schemas-microsoft-com:vml" xmlns:wp14="http://schemas.microsoft.com/office/word/2010/wordprocessingDrawing" xmlns:wp="http://schemas.openxmlformats.org/drawingml/2006/wordprocessingDrawing" xmlns:w10="urn:schemas-microsoft-com:office:word" xmlns:w="http://schemas.openxmlformats.org/wordprocessingml/2006/main" xmlns:w14="http://schemas.microsoft.com/office/word/2010/wordml" xmlns:w15="http://schemas.microsoft.com/office/word/2012/wordml" xmlns:w16cid="http://schemas.microsoft.com/office/word/2016/wordml/cid" xmlns:w16se="http://schemas.microsoft.com/office/word/2015/wordml/symex" xmlns:wpg="http://schemas.microsoft.com/office/word/2010/wordprocessingGroup" xmlns:wpi="http://schemas.microsoft.com/office/word/2010/wordprocessingInk" xmlns:wne="http://schemas.microsoft.com/office/word/2006/wordml" xmlns:wps="http://schemas.microsoft.com/office/word/2010/wordprocessingShape" mc:Ignorable="w14 w15 w16se w16cid wp14">
   <w:abstractNum w:abstractNumId="0" w15:restartNumberingAfterBreak="0">
@@ -2288,7 +2309,7 @@
   <w:abstractNum w:abstractNumId="14" w15:restartNumberingAfterBreak="0">
     <w:nsid w:val="69B76ACE"/>
     <w:multiLevelType w:val="multilevel"/>
-    <w:tmpl w:val="04070025"/>
+    <w:tmpl w:val="7F683B46"/>
     <w:lvl w:ilvl="0">
       <w:start w:val="1"/>
       <w:numFmt w:val="decimal"/>
@@ -2787,7 +2808,7 @@
   <w:style w:type="paragraph" w:default="1" w:styleId="Standard">
     <w:name w:val="Normal"/>
     <w:qFormat/>
-    <w:rsid w:val="005D4D96"/>
+    <w:rsid w:val="00A40DFD"/>
     <w:pPr>
       <w:spacing w:before="180" w:after="180" w:line="360" w:lineRule="auto"/>
       <w:jc w:val="both"/>
@@ -2805,7 +2826,7 @@
     <w:next w:val="Textkrper"/>
     <w:uiPriority w:val="9"/>
     <w:qFormat/>
-    <w:rsid w:val="005D4D96"/>
+    <w:rsid w:val="007677CB"/>
     <w:pPr>
       <w:keepNext/>
       <w:keepLines/>
@@ -2829,7 +2850,7 @@
     <w:uiPriority w:val="9"/>
     <w:unhideWhenUsed/>
     <w:qFormat/>
-    <w:rsid w:val="005D4D96"/>
+    <w:rsid w:val="007677CB"/>
     <w:pPr>
       <w:keepNext/>
       <w:keepLines/>
@@ -2854,7 +2875,7 @@
     <w:uiPriority w:val="9"/>
     <w:unhideWhenUsed/>
     <w:qFormat/>
-    <w:rsid w:val="005D4D96"/>
+    <w:rsid w:val="007677CB"/>
     <w:pPr>
       <w:keepNext/>
       <w:keepLines/>
@@ -2878,7 +2899,7 @@
     <w:uiPriority w:val="9"/>
     <w:unhideWhenUsed/>
     <w:qFormat/>
-    <w:rsid w:val="005D4D96"/>
+    <w:rsid w:val="007677CB"/>
     <w:pPr>
       <w:keepNext/>
       <w:keepLines/>
@@ -3045,7 +3066,10 @@
     <w:basedOn w:val="Standard"/>
     <w:link w:val="TextkrperZchn"/>
     <w:qFormat/>
-    <w:rsid w:val="009B3B43"/>
+    <w:rsid w:val="00424EB7"/>
+    <w:pPr>
+      <w:jc w:val="left"/>
+    </w:pPr>
   </w:style>
   <w:style w:type="paragraph" w:customStyle="1" w:styleId="FirstParagraph">
     <w:name w:val="First Paragraph"/>
@@ -3067,7 +3091,7 @@
     <w:basedOn w:val="Standard"/>
     <w:next w:val="Textkrper"/>
     <w:qFormat/>
-    <w:rsid w:val="005F6055"/>
+    <w:rsid w:val="007677CB"/>
     <w:pPr>
       <w:keepNext/>
       <w:keepLines/>
@@ -3147,10 +3171,11 @@
     <w:name w:val="Bibliography"/>
     <w:basedOn w:val="Standard"/>
     <w:qFormat/>
-    <w:rsid w:val="00EF637C"/>
+    <w:rsid w:val="006534AC"/>
     <w:pPr>
-      <w:spacing w:after="240"/>
+      <w:spacing w:before="0" w:after="0"/>
       <w:ind w:left="720" w:hanging="720"/>
+      <w:jc w:val="left"/>
     </w:pPr>
   </w:style>
   <w:style w:type="paragraph" w:styleId="Blocktext">
@@ -3637,8 +3662,11 @@
     <w:name w:val="Textkörper Zchn"/>
     <w:basedOn w:val="Absatz-Standardschriftart"/>
     <w:link w:val="Textkrper"/>
-    <w:rsid w:val="009B3B43"/>
-    <w:rPr>
+    <w:rsid w:val="00424EB7"/>
+    <w:rPr>
+      <w:rFonts w:ascii="Arial" w:hAnsi="Arial" w:cs="Arial"/>
+      <w:sz w:val="22"/>
+      <w:szCs w:val="22"/>
       <w:lang w:val="de-DE"/>
     </w:rPr>
   </w:style>
@@ -4057,7 +4085,7 @@
 </file>
 
 <file path=customXml/itemProps1.xml><?xml version="1.0" encoding="utf-8"?>
-<ds:datastoreItem xmlns:ds="http://schemas.openxmlformats.org/officeDocument/2006/customXml" ds:itemID="{0C81ABEB-A144-BF44-BA27-27E2A5B66816}">
+<ds:datastoreItem xmlns:ds="http://schemas.openxmlformats.org/officeDocument/2006/customXml" ds:itemID="{3EC2EE7C-6DDB-5D45-8B94-FEEA16D9BE16}">
   <ds:schemaRefs>
     <ds:schemaRef ds:uri="http://schemas.openxmlformats.org/officeDocument/2006/bibliography"/>
   </ds:schemaRefs>

</xml_diff>